<commit_message>
updated files my love
</commit_message>
<xml_diff>
--- a/cs3319 Assignment 3.docx
+++ b/cs3319 Assignment 3.docx
@@ -505,15 +505,32 @@
           <w:sz w:val="20"/>
           <w:szCs w:val="20"/>
         </w:rPr>
-        <w:t>can enter all the data about new movies (id, title and year of release), and the genre(s) it is associated with and list all the movies.  </w:t>
-      </w:r>
-      <w:r>
-        <w:rPr>
-          <w:rFonts w:ascii="Times" w:eastAsia="Times New Roman" w:hAnsi="Times" w:cs="Times New Roman"/>
-          <w:sz w:val="20"/>
-          <w:szCs w:val="20"/>
-        </w:rPr>
-        <w:t xml:space="preserve">Your program should update the tables according to what the </w:t>
+        <w:t xml:space="preserve">can enter all the data about new movies (id, </w:t>
+      </w:r>
+      <w:r>
+        <w:rPr>
+          <w:rFonts w:ascii="Times" w:eastAsia="Times New Roman" w:hAnsi="Times" w:cs="Times New Roman"/>
+          <w:color w:val="F79646" w:themeColor="accent6"/>
+          <w:sz w:val="20"/>
+          <w:szCs w:val="20"/>
+        </w:rPr>
+        <w:t>title and year of release), and the genre(s) it is associated with and list all the movies.  </w:t>
+      </w:r>
+      <w:r>
+        <w:rPr>
+          <w:rFonts w:ascii="Times" w:eastAsia="Times New Roman" w:hAnsi="Times" w:cs="Times New Roman"/>
+          <w:sz w:val="20"/>
+          <w:szCs w:val="20"/>
+        </w:rPr>
+        <w:t>Your</w:t>
+      </w:r>
+      <w:r>
+        <w:rPr>
+          <w:rFonts w:ascii="Times" w:eastAsia="Times New Roman" w:hAnsi="Times" w:cs="Times New Roman"/>
+          <w:sz w:val="20"/>
+          <w:szCs w:val="20"/>
+        </w:rPr>
+        <w:t xml:space="preserve"> program should update the tables according to what the </w:t>
       </w:r>
       <w:proofErr w:type="gramStart"/>
       <w:r>
@@ -680,6 +697,8 @@
         </w:rPr>
         <w:t>the room number and capacity).</w:t>
       </w:r>
+      <w:bookmarkStart w:id="0" w:name="_GoBack"/>
+      <w:bookmarkEnd w:id="0"/>
     </w:p>
     <w:p>
       <w:pPr>
@@ -692,7 +711,6 @@
           <w:rFonts w:ascii="Times" w:eastAsia="Times New Roman" w:hAnsi="Times" w:cs="Times New Roman"/>
           <w:sz w:val="20"/>
           <w:szCs w:val="20"/>
-          <w:highlight w:val="yellow"/>
         </w:rPr>
       </w:pPr>
       <w:proofErr w:type="gramStart"/>
@@ -711,24 +729,15 @@
           <w:sz w:val="20"/>
           <w:szCs w:val="20"/>
         </w:rPr>
-        <w:t xml:space="preserve">, delete and modify information about </w:t>
-      </w:r>
-      <w:r>
-        <w:rPr>
-          <w:rFonts w:ascii="Times" w:eastAsia="Times New Roman" w:hAnsi="Times" w:cs="Times New Roman"/>
-          <w:sz w:val="20"/>
-          <w:szCs w:val="20"/>
-        </w:rPr>
-        <w:t xml:space="preserve">the showings and list all the </w:t>
-      </w:r>
-      <w:r>
-        <w:rPr>
-          <w:rFonts w:ascii="Times" w:eastAsia="Times New Roman" w:hAnsi="Times" w:cs="Times New Roman"/>
-          <w:sz w:val="20"/>
-          <w:szCs w:val="20"/>
-          <w:highlight w:val="yellow"/>
-        </w:rPr>
-        <w:t>showings</w:t>
+        <w:t xml:space="preserve">, delete and </w:t>
+      </w:r>
+      <w:r>
+        <w:rPr>
+          <w:rFonts w:ascii="Times" w:eastAsia="Times New Roman" w:hAnsi="Times" w:cs="Times New Roman"/>
+          <w:sz w:val="20"/>
+          <w:szCs w:val="20"/>
+        </w:rPr>
+        <w:t>modify information about the showings and list all the showings</w:t>
       </w:r>
     </w:p>
     <w:p>
@@ -760,7 +769,15 @@
           <w:sz w:val="20"/>
           <w:szCs w:val="20"/>
         </w:rPr>
-        <w:t xml:space="preserve">, delete and modify information about the customers and list all the </w:t>
+        <w:t>, delete and m</w:t>
+      </w:r>
+      <w:r>
+        <w:rPr>
+          <w:rFonts w:ascii="Times" w:eastAsia="Times New Roman" w:hAnsi="Times" w:cs="Times New Roman"/>
+          <w:sz w:val="20"/>
+          <w:szCs w:val="20"/>
+        </w:rPr>
+        <w:t xml:space="preserve">odify information about the customers and list all the </w:t>
       </w:r>
       <w:r>
         <w:rPr>
@@ -1013,18 +1030,7 @@
           <w:sz w:val="20"/>
           <w:szCs w:val="20"/>
         </w:rPr>
-        <w:t xml:space="preserve"> a customer to give a rating </w:t>
-      </w:r>
-      <w:bookmarkStart w:id="0" w:name="_GoBack"/>
-      <w:bookmarkEnd w:id="0"/>
-      <w:r>
-        <w:rPr>
-          <w:rFonts w:ascii="Times" w:eastAsia="Times New Roman" w:hAnsi="Times" w:cs="Times New Roman"/>
-          <w:color w:val="C0504D" w:themeColor="accent2"/>
-          <w:sz w:val="20"/>
-          <w:szCs w:val="20"/>
-        </w:rPr>
-        <w:t>to the showing they just saw</w:t>
+        <w:t xml:space="preserve"> a customer to give a rating to the showing they just saw</w:t>
       </w:r>
       <w:r>
         <w:rPr>

</xml_diff>